<commit_message>
Updated ML Resources File
</commit_message>
<xml_diff>
--- a/HigherED BI Solution/Machine Learning/Resources/Data Science Resources.docx
+++ b/HigherED BI Solution/Machine Learning/Resources/Data Science Resources.docx
@@ -3,92 +3,337 @@
 <w:document xmlns:wpc="http://schemas.microsoft.com/office/word/2010/wordprocessingCanvas" xmlns:cx="http://schemas.microsoft.com/office/drawing/2014/chartex" xmlns:cx1="http://schemas.microsoft.com/office/drawing/2015/9/8/chartex" xmlns:cx2="http://schemas.microsoft.com/office/drawing/2015/10/21/chartex" xmlns:cx3="http://schemas.microsoft.com/office/drawing/2016/5/9/chartex" xmlns:cx4="http://schemas.microsoft.com/office/drawing/2016/5/10/chartex" xmlns:cx5="http://schemas.microsoft.com/office/drawing/2016/5/11/chartex" xmlns:mc="http://schemas.openxmlformats.org/markup-compatibility/2006" xmlns:o="urn:schemas-microsoft-com:office:office" xmlns:r="http://schemas.openxmlformats.org/officeDocument/2006/relationships" xmlns:m="http://schemas.openxmlformats.org/officeDocument/2006/math" xmlns:v="urn:schemas-microsoft-com:vml" xmlns:wp14="http://schemas.microsoft.com/office/word/2010/wordprocessingDrawing" xmlns:wp="http://schemas.openxmlformats.org/drawingml/2006/wordprocessingDrawing" xmlns:w10="urn:schemas-microsoft-com:office:word" xmlns:w="http://schemas.openxmlformats.org/wordprocessingml/2006/main" xmlns:w14="http://schemas.microsoft.com/office/word/2010/wordml" xmlns:w15="http://schemas.microsoft.com/office/word/2012/wordml" xmlns:w16se="http://schemas.microsoft.com/office/word/2015/wordml/symex" xmlns:wpg="http://schemas.microsoft.com/office/word/2010/wordprocessingGroup" xmlns:wpi="http://schemas.microsoft.com/office/word/2010/wordprocessingInk" xmlns:wne="http://schemas.microsoft.com/office/word/2006/wordml" xmlns:wps="http://schemas.microsoft.com/office/word/2010/wordprocessingShape" mc:Ignorable="w14 w15 w16se wp14">
   <w:body>
     <w:p>
+      <w:pPr>
+        <w:pStyle w:val="Heading1"/>
+      </w:pPr>
       <w:r>
-        <w:fldChar w:fldCharType="begin"/>
+        <w:t>Data Science</w:t>
       </w:r>
+    </w:p>
+    <w:p>
+      <w:hyperlink r:id="rId4" w:history="1">
+        <w:r>
+          <w:rPr>
+            <w:rStyle w:val="Hyperlink"/>
+          </w:rPr>
+          <w:t>The Five Minute* Guide to Machine Learning</w:t>
+        </w:r>
+      </w:hyperlink>
+    </w:p>
+    <w:p>
+      <w:pPr>
+        <w:rPr>
+          <w:rStyle w:val="Hyperlink"/>
+        </w:rPr>
+      </w:pPr>
+      <w:hyperlink r:id="rId5" w:history="1">
+        <w:r>
+          <w:rPr>
+            <w:rStyle w:val="Hyperlink"/>
+          </w:rPr>
+          <w:t>Winning with Data Science – 7 Pro Tips for Successful Projects</w:t>
+        </w:r>
+      </w:hyperlink>
+    </w:p>
+    <w:p>
+      <w:pPr>
+        <w:rPr>
+          <w:rStyle w:val="Hyperlink"/>
+        </w:rPr>
+      </w:pPr>
+      <w:hyperlink r:id="rId6" w:history="1">
+        <w:r>
+          <w:rPr>
+            <w:rStyle w:val="Hyperlink"/>
+          </w:rPr>
+          <w:t>Building Intelligent Applications Using the Team Data Science Process</w:t>
+        </w:r>
+      </w:hyperlink>
+    </w:p>
+    <w:p>
+      <w:pPr>
+        <w:rPr>
+          <w:rStyle w:val="Hyperlink"/>
+        </w:rPr>
+      </w:pPr>
+      <w:hyperlink r:id="rId7" w:history="1">
+        <w:r>
+          <w:rPr>
+            <w:rStyle w:val="Hyperlink"/>
+          </w:rPr>
+          <w:t>Team Data Science Process (TDSP)</w:t>
+        </w:r>
+      </w:hyperlink>
+    </w:p>
+    <w:p>
+      <w:pPr>
+        <w:rPr>
+          <w:rStyle w:val="Hyperlink"/>
+        </w:rPr>
+      </w:pPr>
+      <w:hyperlink r:id="rId8" w:history="1">
+        <w:r>
+          <w:rPr>
+            <w:rStyle w:val="Hyperlink"/>
+          </w:rPr>
+          <w:t>Microsoft’s Professional Degree in Data Science</w:t>
+        </w:r>
+      </w:hyperlink>
+    </w:p>
+    <w:p>
+      <w:pPr>
+        <w:rPr>
+          <w:rStyle w:val="Hyperlink"/>
+        </w:rPr>
+      </w:pPr>
+      <w:hyperlink r:id="rId9" w:history="1">
+        <w:r>
+          <w:rPr>
+            <w:rStyle w:val="Hyperlink"/>
+          </w:rPr>
+          <w:t>Microsoft Professional Program for Big Data</w:t>
+        </w:r>
+      </w:hyperlink>
+    </w:p>
+    <w:p>
+      <w:pPr>
+        <w:rPr>
+          <w:rStyle w:val="Hyperlink"/>
+        </w:rPr>
+      </w:pPr>
+      <w:hyperlink r:id="rId10" w:history="1">
+        <w:r>
+          <w:rPr>
+            <w:rStyle w:val="Hyperlink"/>
+          </w:rPr>
+          <w:t>Data Science Virtual Machine</w:t>
+        </w:r>
+      </w:hyperlink>
+    </w:p>
+    <w:p>
+      <w:hyperlink r:id="rId11" w:history="1">
+        <w:r>
+          <w:rPr>
+            <w:rStyle w:val="Hyperlink"/>
+          </w:rPr>
+          <w:t>R Bloggers</w:t>
+        </w:r>
+      </w:hyperlink>
+    </w:p>
+    <w:p>
+      <w:hyperlink r:id="rId12" w:history="1">
+        <w:proofErr w:type="spellStart"/>
+        <w:r>
+          <w:rPr>
+            <w:rStyle w:val="Hyperlink"/>
+          </w:rPr>
+          <w:t>Kaggle</w:t>
+        </w:r>
+        <w:proofErr w:type="spellEnd"/>
+      </w:hyperlink>
+    </w:p>
+    <w:p>
+      <w:pPr>
+        <w:pStyle w:val="Heading1"/>
+      </w:pPr>
+    </w:p>
+    <w:p>
+      <w:pPr>
+        <w:pStyle w:val="Heading1"/>
+      </w:pPr>
       <w:r>
-        <w:instrText>HYPERLINK "https://docs.microsoft.com/en-us/sql/advanced-analytics/architecture-overview-machine-learning"</w:instrText>
+        <w:t>Azure</w:t>
       </w:r>
+    </w:p>
+    <w:p>
+      <w:hyperlink r:id="rId13" w:history="1">
+        <w:r>
+          <w:rPr>
+            <w:rStyle w:val="Hyperlink"/>
+          </w:rPr>
+          <w:t>Azure Machine Learning</w:t>
+        </w:r>
+      </w:hyperlink>
       <w:r>
-        <w:fldChar w:fldCharType="separate"/>
+        <w:t xml:space="preserve"> </w:t>
       </w:r>
+    </w:p>
+    <w:p>
+      <w:hyperlink r:id="rId14" w:history="1">
+        <w:r>
+          <w:rPr>
+            <w:rStyle w:val="Hyperlink"/>
+          </w:rPr>
+          <w:t>Azure Machine Learning Pricing</w:t>
+        </w:r>
+      </w:hyperlink>
+    </w:p>
+    <w:p>
+      <w:hyperlink r:id="rId15" w:history="1">
+        <w:r>
+          <w:rPr>
+            <w:rStyle w:val="Hyperlink"/>
+          </w:rPr>
+          <w:t>Cortana Intelligence Gallery</w:t>
+        </w:r>
+      </w:hyperlink>
+    </w:p>
+    <w:p>
+      <w:pPr>
+        <w:rPr>
+          <w:rStyle w:val="Hyperlink"/>
+        </w:rPr>
+      </w:pPr>
+      <w:hyperlink r:id="rId16" w:history="1">
+        <w:r>
+          <w:rPr>
+            <w:rStyle w:val="Hyperlink"/>
+          </w:rPr>
+          <w:t>Cortana Intelligence and Machine Learning Blog</w:t>
+        </w:r>
+      </w:hyperlink>
       <w:r>
         <w:rPr>
           <w:rStyle w:val="Hyperlink"/>
         </w:rPr>
-        <w:t>Architecture and Overview of Machine Learning Services</w:t>
+        <w:t xml:space="preserve"> </w:t>
       </w:r>
+    </w:p>
+    <w:p>
+      <w:pPr>
+        <w:rPr>
+          <w:rStyle w:val="Hyperlink"/>
+        </w:rPr>
+      </w:pPr>
+      <w:hyperlink r:id="rId17" w:history="1">
+        <w:r>
+          <w:rPr>
+            <w:rStyle w:val="Hyperlink"/>
+          </w:rPr>
+          <w:t>MVA - Hands-On with Azure Machine Learning</w:t>
+        </w:r>
+      </w:hyperlink>
+    </w:p>
+    <w:p/>
+    <w:p>
+      <w:pPr>
+        <w:pStyle w:val="Heading1"/>
+      </w:pPr>
       <w:r>
-        <w:fldChar w:fldCharType="end"/>
+        <w:t>On-premises</w:t>
       </w:r>
+    </w:p>
+    <w:p>
+      <w:hyperlink r:id="rId18" w:history="1">
+        <w:r>
+          <w:rPr>
+            <w:rStyle w:val="Hyperlink"/>
+          </w:rPr>
+          <w:t>Architecture and Overview of Machine Learning Services</w:t>
+        </w:r>
+      </w:hyperlink>
+    </w:p>
+    <w:p>
+      <w:hyperlink r:id="rId19" w:history="1">
+        <w:r>
+          <w:rPr>
+            <w:rStyle w:val="Hyperlink"/>
+          </w:rPr>
+          <w:t>Python Tools for Visual Studio</w:t>
+        </w:r>
+      </w:hyperlink>
+    </w:p>
+    <w:p>
+      <w:hyperlink r:id="rId20" w:history="1">
+        <w:r>
+          <w:rPr>
+            <w:rStyle w:val="Hyperlink"/>
+          </w:rPr>
+          <w:t>R Tools for Visual Studio</w:t>
+        </w:r>
+      </w:hyperlink>
+    </w:p>
+    <w:p>
+      <w:hyperlink r:id="rId21" w:history="1">
+        <w:r>
+          <w:rPr>
+            <w:rStyle w:val="Hyperlink"/>
+          </w:rPr>
+          <w:t>Working with SQL Server and R</w:t>
+        </w:r>
+      </w:hyperlink>
+    </w:p>
+    <w:p>
+      <w:hyperlink r:id="rId22" w:history="1">
+        <w:r>
+          <w:rPr>
+            <w:rStyle w:val="Hyperlink"/>
+          </w:rPr>
+          <w:t>SQL Server R Services Performance Tuning</w:t>
+        </w:r>
+      </w:hyperlink>
+    </w:p>
+    <w:p>
+      <w:pPr>
+        <w:rPr>
+          <w:rStyle w:val="Hyperlink"/>
+        </w:rPr>
+      </w:pPr>
+      <w:hyperlink r:id="rId23" w:history="1">
+        <w:r>
+          <w:rPr>
+            <w:rStyle w:val="Hyperlink"/>
+          </w:rPr>
+          <w:t>Operationalize your machine learning project using SQL Server 2016 SSIS and R Services</w:t>
+        </w:r>
+      </w:hyperlink>
+    </w:p>
+    <w:p>
+      <w:pPr>
+        <w:rPr>
+          <w:rStyle w:val="Hyperlink"/>
+        </w:rPr>
+      </w:pPr>
       <w:bookmarkStart w:id="0" w:name="_GoBack"/>
       <w:bookmarkEnd w:id="0"/>
     </w:p>
-    <w:p/>
-    <w:p>
-      <w:hyperlink r:id="rId4" w:history="1">
-        <w:r>
-          <w:rPr>
-            <w:rStyle w:val="Hyperlink"/>
-          </w:rPr>
-          <w:t>Python Tools for Visual Studio</w:t>
-        </w:r>
-      </w:hyperlink>
-    </w:p>
-    <w:p>
-      <w:hyperlink r:id="rId5" w:history="1">
-        <w:r>
-          <w:rPr>
-            <w:rStyle w:val="Hyperlink"/>
-          </w:rPr>
-          <w:t>R Tools for Visual Studio</w:t>
-        </w:r>
-      </w:hyperlink>
-    </w:p>
-    <w:p/>
-    <w:p>
-      <w:hyperlink r:id="rId6" w:history="1">
-        <w:r>
-          <w:rPr>
-            <w:rStyle w:val="Hyperlink"/>
-          </w:rPr>
-          <w:t>Working with SQL Server and R</w:t>
-        </w:r>
-      </w:hyperlink>
-    </w:p>
-    <w:p/>
-    <w:p>
-      <w:hyperlink r:id="rId7" w:history="1">
-        <w:r>
-          <w:rPr>
-            <w:rStyle w:val="Hyperlink"/>
-          </w:rPr>
-          <w:t>SQL Server R Services Performance Tuning</w:t>
-        </w:r>
-      </w:hyperlink>
-    </w:p>
-    <w:p/>
-    <w:p>
-      <w:hyperlink r:id="rId8" w:history="1">
+    <w:p>
+      <w:pPr>
+        <w:pStyle w:val="Heading1"/>
+      </w:pPr>
+      <w:r>
+        <w:rPr>
+          <w:rStyle w:val="Hyperlink"/>
+          <w:u w:val="none"/>
+        </w:rPr>
+        <w:t>Revolution Analytics</w:t>
+      </w:r>
+    </w:p>
+    <w:p>
+      <w:pPr>
+        <w:rPr>
+          <w:rStyle w:val="Hyperlink"/>
+        </w:rPr>
+      </w:pPr>
+      <w:hyperlink r:id="rId24" w:history="1">
         <w:proofErr w:type="spellStart"/>
         <w:r>
           <w:rPr>
             <w:rStyle w:val="Hyperlink"/>
           </w:rPr>
-          <w:t>rxLinMod</w:t>
+          <w:t>RevoScaleR</w:t>
         </w:r>
         <w:proofErr w:type="spellEnd"/>
         <w:r>
           <w:rPr>
             <w:rStyle w:val="Hyperlink"/>
           </w:rPr>
-          <w:t xml:space="preserve"> - Linear Models</w:t>
-        </w:r>
-      </w:hyperlink>
-    </w:p>
-    <w:p/>
-    <w:p>
-      <w:hyperlink r:id="rId9" w:history="1">
+          <w:t xml:space="preserve"> Documentation - Fitting Linear Models</w:t>
+        </w:r>
+      </w:hyperlink>
+    </w:p>
+    <w:p>
+      <w:hyperlink r:id="rId25" w:history="1">
         <w:proofErr w:type="spellStart"/>
         <w:r>
           <w:rPr>
@@ -101,73 +346,7 @@
           <w:rPr>
             <w:rStyle w:val="Hyperlink"/>
           </w:rPr>
-          <w:t xml:space="preserve"> Documentation - Fitting Linear Models</w:t>
-        </w:r>
-      </w:hyperlink>
-    </w:p>
-    <w:p/>
-    <w:p>
-      <w:hyperlink r:id="rId10" w:history="1">
-        <w:r>
-          <w:rPr>
-            <w:rStyle w:val="Hyperlink"/>
-          </w:rPr>
-          <w:t>Operationalize your machine learning project using SQL Server 2016 SSIS and R Services</w:t>
-        </w:r>
-      </w:hyperlink>
-    </w:p>
-    <w:p/>
-    <w:p>
-      <w:hyperlink r:id="rId11" w:history="1">
-        <w:r>
-          <w:rPr>
-            <w:rStyle w:val="Hyperlink"/>
-          </w:rPr>
-          <w:t>Azure Machine Learning</w:t>
-        </w:r>
-      </w:hyperlink>
-    </w:p>
-    <w:p/>
-    <w:p>
-      <w:hyperlink r:id="rId12" w:history="1">
-        <w:r>
-          <w:rPr>
-            <w:rStyle w:val="Hyperlink"/>
-          </w:rPr>
-          <w:t>Azure Machine Learning Pricing</w:t>
-        </w:r>
-      </w:hyperlink>
-    </w:p>
-    <w:p/>
-    <w:p>
-      <w:hyperlink r:id="rId13" w:history="1">
-        <w:r>
-          <w:rPr>
-            <w:rStyle w:val="Hyperlink"/>
-          </w:rPr>
-          <w:t>Cortana Intelligence Gallery</w:t>
-        </w:r>
-      </w:hyperlink>
-    </w:p>
-    <w:p/>
-    <w:p>
-      <w:hyperlink r:id="rId14" w:history="1">
-        <w:r>
-          <w:rPr>
-            <w:rStyle w:val="Hyperlink"/>
-          </w:rPr>
-          <w:t>Cortana Intelligence and Machine Learning Blog</w:t>
-        </w:r>
-      </w:hyperlink>
-    </w:p>
-    <w:p/>
-    <w:p>
-      <w:hyperlink r:id="rId15" w:history="1">
-        <w:r>
-          <w:rPr>
-            <w:rStyle w:val="Hyperlink"/>
-          </w:rPr>
-          <w:t>Building Intelligent Applications Using the Team Data Science Process</w:t>
+          <w:t xml:space="preserve"> Documentation - Fitting Logistic Regression Models</w:t>
         </w:r>
       </w:hyperlink>
     </w:p>
@@ -581,6 +760,27 @@
     <w:name w:val="Normal"/>
     <w:qFormat/>
   </w:style>
+  <w:style w:type="paragraph" w:styleId="Heading1">
+    <w:name w:val="heading 1"/>
+    <w:basedOn w:val="Normal"/>
+    <w:next w:val="Normal"/>
+    <w:link w:val="Heading1Char"/>
+    <w:uiPriority w:val="9"/>
+    <w:qFormat/>
+    <w:rsid w:val="00E67D31"/>
+    <w:pPr>
+      <w:keepNext/>
+      <w:keepLines/>
+      <w:spacing w:before="240" w:after="0"/>
+      <w:outlineLvl w:val="0"/>
+    </w:pPr>
+    <w:rPr>
+      <w:rFonts w:asciiTheme="majorHAnsi" w:eastAsiaTheme="majorEastAsia" w:hAnsiTheme="majorHAnsi" w:cstheme="majorBidi"/>
+      <w:color w:val="2F5496" w:themeColor="accent1" w:themeShade="BF"/>
+      <w:sz w:val="32"/>
+      <w:szCs w:val="32"/>
+    </w:rPr>
+  </w:style>
   <w:style w:type="character" w:default="1" w:styleId="DefaultParagraphFont">
     <w:name w:val="Default Paragraph Font"/>
     <w:uiPriority w:val="1"/>
@@ -641,6 +841,19 @@
     <w:rPr>
       <w:color w:val="954F72" w:themeColor="followedHyperlink"/>
       <w:u w:val="single"/>
+    </w:rPr>
+  </w:style>
+  <w:style w:type="character" w:customStyle="1" w:styleId="Heading1Char">
+    <w:name w:val="Heading 1 Char"/>
+    <w:basedOn w:val="DefaultParagraphFont"/>
+    <w:link w:val="Heading1"/>
+    <w:uiPriority w:val="9"/>
+    <w:rsid w:val="00E67D31"/>
+    <w:rPr>
+      <w:rFonts w:asciiTheme="majorHAnsi" w:eastAsiaTheme="majorEastAsia" w:hAnsiTheme="majorHAnsi" w:cstheme="majorBidi"/>
+      <w:color w:val="2F5496" w:themeColor="accent1" w:themeShade="BF"/>
+      <w:sz w:val="32"/>
+      <w:szCs w:val="32"/>
     </w:rPr>
   </w:style>
 </w:styles>

</xml_diff>